<commit_message>
A4 pretty much done
</commit_message>
<xml_diff>
--- a/ScheduledEvents/src/Applications/Assignment4/Assignment4.docx
+++ b/ScheduledEvents/src/Applications/Assignment4/Assignment4.docx
@@ -297,18 +297,18 @@
         </w:rPr>
         <w:lastRenderedPageBreak/>
         <w:drawing>
-          <wp:anchor distT="0" distB="0" distL="114300" distR="114300" simplePos="0" relativeHeight="251658240" behindDoc="1" locked="0" layoutInCell="1" allowOverlap="1" wp14:anchorId="0953ABAD" wp14:editId="78160EB4">
+          <wp:anchor distT="0" distB="0" distL="114300" distR="114300" simplePos="0" relativeHeight="251658240" behindDoc="1" locked="0" layoutInCell="1" allowOverlap="1" wp14:anchorId="0953ABAD" wp14:editId="7421E8A6">
             <wp:simplePos x="0" y="0"/>
             <wp:positionH relativeFrom="column">
-              <wp:posOffset>238125</wp:posOffset>
+              <wp:posOffset>238147</wp:posOffset>
             </wp:positionH>
             <wp:positionV relativeFrom="paragraph">
               <wp:posOffset>0</wp:posOffset>
             </wp:positionV>
-            <wp:extent cx="5940425" cy="8229600"/>
-            <wp:effectExtent l="0" t="0" r="3175" b="0"/>
+            <wp:extent cx="5940380" cy="8229600"/>
+            <wp:effectExtent l="0" t="0" r="3810" b="0"/>
             <wp:wrapNone/>
-            <wp:docPr id="1" name="Picture 1" descr="Diagram&#10;&#10;Description automatically generated"/>
+            <wp:docPr id="1" name="Picture 1"/>
             <wp:cNvGraphicFramePr>
               <a:graphicFrameLocks xmlns:a="http://schemas.openxmlformats.org/drawingml/2006/main" noChangeAspect="1"/>
             </wp:cNvGraphicFramePr>
@@ -316,7 +316,7 @@
               <a:graphicData uri="http://schemas.openxmlformats.org/drawingml/2006/picture">
                 <pic:pic xmlns:pic="http://schemas.openxmlformats.org/drawingml/2006/picture">
                   <pic:nvPicPr>
-                    <pic:cNvPr id="1" name="Picture 1" descr="Diagram&#10;&#10;Description automatically generated"/>
+                    <pic:cNvPr id="1" name="Picture 1"/>
                     <pic:cNvPicPr/>
                   </pic:nvPicPr>
                   <pic:blipFill>
@@ -334,7 +334,7 @@
                   <pic:spPr>
                     <a:xfrm>
                       <a:off x="0" y="0"/>
-                      <a:ext cx="5940425" cy="8229600"/>
+                      <a:ext cx="5940380" cy="8229600"/>
                     </a:xfrm>
                     <a:prstGeom prst="rect">
                       <a:avLst/>
@@ -549,12 +549,6 @@
           <w:lang w:val="en-US"/>
         </w:rPr>
       </w:pPr>
-      <w:r>
-        <w:rPr>
-          <w:lang w:val="en-US"/>
-        </w:rPr>
-        <w:t>I used the same state variables and events from question 1 for question 2</w:t>
-      </w:r>
     </w:p>
     <w:p>
       <w:pPr>
@@ -601,6 +595,39 @@
         <w:rPr>
           <w:lang w:val="en-US"/>
         </w:rPr>
+        <w:t>departures::Vector{Int}</w:t>
+      </w:r>
+      <w:r>
+        <w:rPr>
+          <w:lang w:val="en-US"/>
+        </w:rPr>
+        <w:t xml:space="preserve"> #</w:t>
+      </w:r>
+      <w:r>
+        <w:rPr>
+          <w:lang w:val="en-US"/>
+        </w:rPr>
+        <w:t xml:space="preserve"> </w:t>
+      </w:r>
+      <w:r>
+        <w:rPr>
+          <w:lang w:val="en-US"/>
+        </w:rPr>
+        <w:t>added to [ThreeCenterSystem] for Q2</w:t>
+      </w:r>
+    </w:p>
+    <w:p>
+      <w:pPr>
+        <w:pStyle w:val="ListParagraph"/>
+        <w:ind w:left="1080"/>
+        <w:rPr>
+          <w:lang w:val="en-US"/>
+        </w:rPr>
+      </w:pPr>
+      <w:r>
+        <w:rPr>
+          <w:lang w:val="en-US"/>
+        </w:rPr>
         <w:t>N::Int</w:t>
       </w:r>
     </w:p>
@@ -754,6 +781,12 @@
         <w:rPr>
           <w:lang w:val="en-US"/>
         </w:rPr>
+        <w:t>FB</w:t>
+      </w:r>
+      <w:r>
+        <w:rPr>
+          <w:lang w:val="en-US"/>
+        </w:rPr>
         <w:t>A1</w:t>
       </w:r>
       <w:r>
@@ -775,7 +808,19 @@
         <w:rPr>
           <w:lang w:val="en-US"/>
         </w:rPr>
-        <w:t>struct D1 &lt;: DepartureEvent end</w:t>
+        <w:t xml:space="preserve">struct </w:t>
+      </w:r>
+      <w:r>
+        <w:rPr>
+          <w:lang w:val="en-US"/>
+        </w:rPr>
+        <w:t>FB</w:t>
+      </w:r>
+      <w:r>
+        <w:rPr>
+          <w:lang w:val="en-US"/>
+        </w:rPr>
+        <w:t>D1 &lt;: DepartureEvent end</w:t>
       </w:r>
     </w:p>
     <w:p>
@@ -790,7 +835,19 @@
         <w:rPr>
           <w:lang w:val="en-US"/>
         </w:rPr>
-        <w:t>struct D2 &lt;: DepartureEvent end</w:t>
+        <w:t xml:space="preserve">struct </w:t>
+      </w:r>
+      <w:r>
+        <w:rPr>
+          <w:lang w:val="en-US"/>
+        </w:rPr>
+        <w:t>FB</w:t>
+      </w:r>
+      <w:r>
+        <w:rPr>
+          <w:lang w:val="en-US"/>
+        </w:rPr>
+        <w:t>D2 &lt;: DepartureEvent end</w:t>
       </w:r>
     </w:p>
     <w:p>
@@ -805,8 +862,42 @@
         <w:rPr>
           <w:lang w:val="en-US"/>
         </w:rPr>
-        <w:t>struct D3 &lt;: DepartureEvent end</w:t>
-      </w:r>
+        <w:t xml:space="preserve">struct </w:t>
+      </w:r>
+      <w:r>
+        <w:rPr>
+          <w:lang w:val="en-US"/>
+        </w:rPr>
+        <w:t>FB</w:t>
+      </w:r>
+      <w:r>
+        <w:rPr>
+          <w:lang w:val="en-US"/>
+        </w:rPr>
+        <w:t>D3 &lt;: DepartureEvent end</w:t>
+      </w:r>
+    </w:p>
+    <w:p>
+      <w:pPr>
+        <w:rPr>
+          <w:lang w:val="en-US"/>
+        </w:rPr>
+      </w:pPr>
+      <w:r>
+        <w:rPr>
+          <w:lang w:val="en-US"/>
+        </w:rPr>
+        <w:br w:type="page"/>
+      </w:r>
+    </w:p>
+    <w:p>
+      <w:pPr>
+        <w:pStyle w:val="ListParagraph"/>
+        <w:ind w:firstLine="360"/>
+        <w:rPr>
+          <w:lang w:val="en-US"/>
+        </w:rPr>
+      </w:pPr>
     </w:p>
     <w:p>
       <w:pPr>
@@ -821,10 +912,80 @@
       </w:pPr>
       <w:r>
         <w:rPr>
-          <w:lang w:val="en-US"/>
-        </w:rPr>
-        <w:t>[insert png]</w:t>
-      </w:r>
+          <w:noProof/>
+          <w:lang w:val="en-US"/>
+        </w:rPr>
+        <w:drawing>
+          <wp:anchor distT="0" distB="0" distL="114300" distR="114300" simplePos="0" relativeHeight="251659264" behindDoc="1" locked="0" layoutInCell="1" allowOverlap="1" wp14:anchorId="72EB2D44" wp14:editId="17C5110B">
+            <wp:simplePos x="0" y="0"/>
+            <wp:positionH relativeFrom="column">
+              <wp:posOffset>895350</wp:posOffset>
+            </wp:positionH>
+            <wp:positionV relativeFrom="paragraph">
+              <wp:posOffset>44450</wp:posOffset>
+            </wp:positionV>
+            <wp:extent cx="5180965" cy="8229600"/>
+            <wp:effectExtent l="0" t="0" r="635" b="0"/>
+            <wp:wrapNone/>
+            <wp:docPr id="2" name="Picture 2" descr="Diagram, schematic&#10;&#10;Description automatically generated"/>
+            <wp:cNvGraphicFramePr>
+              <a:graphicFrameLocks xmlns:a="http://schemas.openxmlformats.org/drawingml/2006/main" noChangeAspect="1"/>
+            </wp:cNvGraphicFramePr>
+            <a:graphic xmlns:a="http://schemas.openxmlformats.org/drawingml/2006/main">
+              <a:graphicData uri="http://schemas.openxmlformats.org/drawingml/2006/picture">
+                <pic:pic xmlns:pic="http://schemas.openxmlformats.org/drawingml/2006/picture">
+                  <pic:nvPicPr>
+                    <pic:cNvPr id="2" name="Picture 2" descr="Diagram, schematic&#10;&#10;Description automatically generated"/>
+                    <pic:cNvPicPr/>
+                  </pic:nvPicPr>
+                  <pic:blipFill>
+                    <a:blip r:embed="rId6">
+                      <a:extLst>
+                        <a:ext uri="{28A0092B-C50C-407E-A947-70E740481C1C}">
+                          <a14:useLocalDpi xmlns:a14="http://schemas.microsoft.com/office/drawing/2010/main" val="0"/>
+                        </a:ext>
+                      </a:extLst>
+                    </a:blip>
+                    <a:stretch>
+                      <a:fillRect/>
+                    </a:stretch>
+                  </pic:blipFill>
+                  <pic:spPr>
+                    <a:xfrm>
+                      <a:off x="0" y="0"/>
+                      <a:ext cx="5180965" cy="8229600"/>
+                    </a:xfrm>
+                    <a:prstGeom prst="rect">
+                      <a:avLst/>
+                    </a:prstGeom>
+                  </pic:spPr>
+                </pic:pic>
+              </a:graphicData>
+            </a:graphic>
+            <wp14:sizeRelH relativeFrom="page">
+              <wp14:pctWidth>0</wp14:pctWidth>
+            </wp14:sizeRelH>
+            <wp14:sizeRelV relativeFrom="page">
+              <wp14:pctHeight>0</wp14:pctHeight>
+            </wp14:sizeRelV>
+          </wp:anchor>
+        </w:drawing>
+      </w:r>
+      <w:r>
+        <w:rPr>
+          <w:lang w:val="en-US"/>
+        </w:rPr>
+        <w:br w:type="page"/>
+      </w:r>
+    </w:p>
+    <w:p>
+      <w:pPr>
+        <w:pStyle w:val="ListParagraph"/>
+        <w:ind w:left="1080"/>
+        <w:rPr>
+          <w:lang w:val="en-US"/>
+        </w:rPr>
+      </w:pPr>
     </w:p>
     <w:p>
       <w:pPr>
@@ -846,6 +1007,1455 @@
     </w:p>
     <w:p>
       <w:pPr>
+        <w:pStyle w:val="ListParagraph"/>
+        <w:ind w:left="1080"/>
+        <w:rPr>
+          <w:lang w:val="en-US"/>
+        </w:rPr>
+      </w:pPr>
+      <w:r>
+        <w:rPr>
+          <w:lang w:val="en-US"/>
+        </w:rPr>
+        <w:t>for FeedBackSystem{Int64}([2, 1, 1], 100) with an end</w:t>
+      </w:r>
+      <w:r>
+        <w:rPr>
+          <w:lang w:val="en-US"/>
+        </w:rPr>
+        <w:t xml:space="preserve"> </w:t>
+      </w:r>
+      <w:r>
+        <w:rPr>
+          <w:lang w:val="en-US"/>
+        </w:rPr>
+        <w:t>time of: 100</w:t>
+      </w:r>
+    </w:p>
+    <w:p>
+      <w:pPr>
+        <w:pStyle w:val="ListParagraph"/>
+        <w:ind w:left="1080"/>
+        <w:rPr>
+          <w:lang w:val="en-US"/>
+        </w:rPr>
+      </w:pPr>
+    </w:p>
+    <w:p>
+      <w:pPr>
+        <w:pStyle w:val="ListParagraph"/>
+        <w:ind w:left="1080"/>
+        <w:rPr>
+          <w:lang w:val="en-US"/>
+        </w:rPr>
+      </w:pPr>
+      <w:r>
+        <w:rPr>
+          <w:lang w:val="en-US"/>
+        </w:rPr>
+        <w:t>Mean percent idle time from service center 1: 0.31298</w:t>
+      </w:r>
+    </w:p>
+    <w:p>
+      <w:pPr>
+        <w:pStyle w:val="ListParagraph"/>
+        <w:ind w:left="1080"/>
+        <w:rPr>
+          <w:lang w:val="en-US"/>
+        </w:rPr>
+      </w:pPr>
+      <w:r>
+        <w:rPr>
+          <w:lang w:val="en-US"/>
+        </w:rPr>
+        <w:t>Mean percent idle time from service center 2: 0.32284</w:t>
+      </w:r>
+    </w:p>
+    <w:p>
+      <w:pPr>
+        <w:pStyle w:val="ListParagraph"/>
+        <w:ind w:left="1080"/>
+        <w:rPr>
+          <w:lang w:val="en-US"/>
+        </w:rPr>
+      </w:pPr>
+      <w:r>
+        <w:rPr>
+          <w:lang w:val="en-US"/>
+        </w:rPr>
+        <w:t>Mean percent idle time from service center 3: 0.52486</w:t>
+      </w:r>
+    </w:p>
+    <w:p>
+      <w:pPr>
+        <w:pStyle w:val="ListParagraph"/>
+        <w:ind w:left="1080"/>
+        <w:rPr>
+          <w:lang w:val="en-US"/>
+        </w:rPr>
+      </w:pPr>
+      <w:r>
+        <w:rPr>
+          <w:lang w:val="en-US"/>
+        </w:rPr>
+        <w:t>Mean percent idle time from all service centers: 0.38689333333333337</w:t>
+      </w:r>
+    </w:p>
+    <w:p>
+      <w:pPr>
+        <w:pStyle w:val="ListParagraph"/>
+        <w:ind w:left="1080"/>
+        <w:rPr>
+          <w:lang w:val="en-US"/>
+        </w:rPr>
+      </w:pPr>
+    </w:p>
+    <w:p>
+      <w:pPr>
+        <w:pStyle w:val="ListParagraph"/>
+        <w:ind w:left="1080"/>
+        <w:rPr>
+          <w:lang w:val="en-US"/>
+        </w:rPr>
+      </w:pPr>
+      <w:r>
+        <w:rPr>
+          <w:lang w:val="en-US"/>
+        </w:rPr>
+        <w:t>Mean percent busy time from service center 1: 0.3615</w:t>
+      </w:r>
+    </w:p>
+    <w:p>
+      <w:pPr>
+        <w:pStyle w:val="ListParagraph"/>
+        <w:ind w:left="1080"/>
+        <w:rPr>
+          <w:lang w:val="en-US"/>
+        </w:rPr>
+      </w:pPr>
+      <w:r>
+        <w:rPr>
+          <w:lang w:val="en-US"/>
+        </w:rPr>
+        <w:t>Mean percent busy time from service center 2: 0.67716</w:t>
+      </w:r>
+    </w:p>
+    <w:p>
+      <w:pPr>
+        <w:pStyle w:val="ListParagraph"/>
+        <w:ind w:left="1080"/>
+        <w:rPr>
+          <w:lang w:val="en-US"/>
+        </w:rPr>
+      </w:pPr>
+      <w:r>
+        <w:rPr>
+          <w:lang w:val="en-US"/>
+        </w:rPr>
+        <w:t>Mean percent busy time from service center 3: 0.47514</w:t>
+      </w:r>
+    </w:p>
+    <w:p>
+      <w:pPr>
+        <w:pStyle w:val="ListParagraph"/>
+        <w:ind w:left="1080"/>
+        <w:rPr>
+          <w:lang w:val="en-US"/>
+        </w:rPr>
+      </w:pPr>
+      <w:r>
+        <w:rPr>
+          <w:lang w:val="en-US"/>
+        </w:rPr>
+        <w:t>Mean percent busy time from all service centers: 0.5045999999999999</w:t>
+      </w:r>
+    </w:p>
+    <w:p>
+      <w:pPr>
+        <w:pStyle w:val="ListParagraph"/>
+        <w:ind w:left="1080"/>
+        <w:rPr>
+          <w:lang w:val="en-US"/>
+        </w:rPr>
+      </w:pPr>
+    </w:p>
+    <w:p>
+      <w:pPr>
+        <w:pStyle w:val="ListParagraph"/>
+        <w:ind w:left="1080"/>
+        <w:rPr>
+          <w:lang w:val="en-US"/>
+        </w:rPr>
+      </w:pPr>
+      <w:r>
+        <w:rPr>
+          <w:lang w:val="en-US"/>
+        </w:rPr>
+        <w:t>Mean rate of departure from service center 1: 0.2847</w:t>
+      </w:r>
+    </w:p>
+    <w:p>
+      <w:pPr>
+        <w:pStyle w:val="ListParagraph"/>
+        <w:ind w:left="1080"/>
+        <w:rPr>
+          <w:lang w:val="en-US"/>
+        </w:rPr>
+      </w:pPr>
+      <w:r>
+        <w:rPr>
+          <w:lang w:val="en-US"/>
+        </w:rPr>
+        <w:t>Mean rate of departure from service center 2: 0.19072</w:t>
+      </w:r>
+    </w:p>
+    <w:p>
+      <w:pPr>
+        <w:pStyle w:val="ListParagraph"/>
+        <w:ind w:left="1080"/>
+        <w:rPr>
+          <w:lang w:val="en-US"/>
+        </w:rPr>
+      </w:pPr>
+      <w:r>
+        <w:rPr>
+          <w:lang w:val="en-US"/>
+        </w:rPr>
+        <w:t>Mean rate of departure from service center 3: 0.13346</w:t>
+      </w:r>
+    </w:p>
+    <w:p>
+      <w:pPr>
+        <w:pStyle w:val="ListParagraph"/>
+        <w:ind w:left="1080"/>
+        <w:rPr>
+          <w:lang w:val="en-US"/>
+        </w:rPr>
+      </w:pPr>
+      <w:r>
+        <w:rPr>
+          <w:lang w:val="en-US"/>
+        </w:rPr>
+        <w:t>Mean rate of departure from all service centers: 0.20296</w:t>
+      </w:r>
+    </w:p>
+    <w:p>
+      <w:pPr>
+        <w:pStyle w:val="ListParagraph"/>
+        <w:ind w:left="1080"/>
+        <w:rPr>
+          <w:lang w:val="en-US"/>
+        </w:rPr>
+      </w:pPr>
+    </w:p>
+    <w:p>
+      <w:pPr>
+        <w:pStyle w:val="ListParagraph"/>
+        <w:ind w:left="1080"/>
+        <w:rPr>
+          <w:lang w:val="en-US"/>
+        </w:rPr>
+      </w:pPr>
+      <w:r>
+        <w:rPr>
+          <w:lang w:val="en-US"/>
+        </w:rPr>
+        <w:t>for ThreeCentersSystem{Int64}([2, 1, 1], 100) with an end</w:t>
+      </w:r>
+      <w:r>
+        <w:rPr>
+          <w:lang w:val="en-US"/>
+        </w:rPr>
+        <w:t xml:space="preserve"> </w:t>
+      </w:r>
+      <w:r>
+        <w:rPr>
+          <w:lang w:val="en-US"/>
+        </w:rPr>
+        <w:t>time of: 100</w:t>
+      </w:r>
+    </w:p>
+    <w:p>
+      <w:pPr>
+        <w:pStyle w:val="ListParagraph"/>
+        <w:ind w:left="1080"/>
+        <w:rPr>
+          <w:lang w:val="en-US"/>
+        </w:rPr>
+      </w:pPr>
+    </w:p>
+    <w:p>
+      <w:pPr>
+        <w:pStyle w:val="ListParagraph"/>
+        <w:ind w:left="1080"/>
+        <w:rPr>
+          <w:lang w:val="en-US"/>
+        </w:rPr>
+      </w:pPr>
+      <w:r>
+        <w:rPr>
+          <w:lang w:val="en-US"/>
+        </w:rPr>
+        <w:t>Mean percent idle time from service center 1: 0.42064</w:t>
+      </w:r>
+    </w:p>
+    <w:p>
+      <w:pPr>
+        <w:pStyle w:val="ListParagraph"/>
+        <w:ind w:left="1080"/>
+        <w:rPr>
+          <w:lang w:val="en-US"/>
+        </w:rPr>
+      </w:pPr>
+      <w:r>
+        <w:rPr>
+          <w:lang w:val="en-US"/>
+        </w:rPr>
+        <w:t>Mean percent idle time from service center 2: 0.61604</w:t>
+      </w:r>
+    </w:p>
+    <w:p>
+      <w:pPr>
+        <w:pStyle w:val="ListParagraph"/>
+        <w:ind w:left="1080"/>
+        <w:rPr>
+          <w:lang w:val="en-US"/>
+        </w:rPr>
+      </w:pPr>
+      <w:r>
+        <w:rPr>
+          <w:lang w:val="en-US"/>
+        </w:rPr>
+        <w:t>Mean percent idle time from service center 3: 0.6308400000000001</w:t>
+      </w:r>
+    </w:p>
+    <w:p>
+      <w:pPr>
+        <w:pStyle w:val="ListParagraph"/>
+        <w:ind w:left="1080"/>
+        <w:rPr>
+          <w:lang w:val="en-US"/>
+        </w:rPr>
+      </w:pPr>
+      <w:r>
+        <w:rPr>
+          <w:lang w:val="en-US"/>
+        </w:rPr>
+        <w:t>Mean percent idle time from all service centers: 0.55584</w:t>
+      </w:r>
+    </w:p>
+    <w:p>
+      <w:pPr>
+        <w:pStyle w:val="ListParagraph"/>
+        <w:ind w:left="1080"/>
+        <w:rPr>
+          <w:lang w:val="en-US"/>
+        </w:rPr>
+      </w:pPr>
+    </w:p>
+    <w:p>
+      <w:pPr>
+        <w:pStyle w:val="ListParagraph"/>
+        <w:ind w:left="1080"/>
+        <w:rPr>
+          <w:lang w:val="en-US"/>
+        </w:rPr>
+      </w:pPr>
+      <w:r>
+        <w:rPr>
+          <w:lang w:val="en-US"/>
+        </w:rPr>
+        <w:t>Mean percent busy time from service center 1: 0.36738</w:t>
+      </w:r>
+    </w:p>
+    <w:p>
+      <w:pPr>
+        <w:pStyle w:val="ListParagraph"/>
+        <w:ind w:left="1080"/>
+        <w:rPr>
+          <w:lang w:val="en-US"/>
+        </w:rPr>
+      </w:pPr>
+      <w:r>
+        <w:rPr>
+          <w:lang w:val="en-US"/>
+        </w:rPr>
+        <w:t>Mean percent busy time from service center 2: 0.38396</w:t>
+      </w:r>
+    </w:p>
+    <w:p>
+      <w:pPr>
+        <w:pStyle w:val="ListParagraph"/>
+        <w:ind w:left="1080"/>
+        <w:rPr>
+          <w:lang w:val="en-US"/>
+        </w:rPr>
+      </w:pPr>
+      <w:r>
+        <w:rPr>
+          <w:lang w:val="en-US"/>
+        </w:rPr>
+        <w:t>Mean percent busy time from service center 3: 0.36916</w:t>
+      </w:r>
+    </w:p>
+    <w:p>
+      <w:pPr>
+        <w:pStyle w:val="ListParagraph"/>
+        <w:ind w:left="1080"/>
+        <w:rPr>
+          <w:lang w:val="en-US"/>
+        </w:rPr>
+      </w:pPr>
+      <w:r>
+        <w:rPr>
+          <w:lang w:val="en-US"/>
+        </w:rPr>
+        <w:t>Mean percent busy time from all service centers: 0.3735</w:t>
+      </w:r>
+    </w:p>
+    <w:p>
+      <w:pPr>
+        <w:pStyle w:val="ListParagraph"/>
+        <w:ind w:left="1080"/>
+        <w:rPr>
+          <w:lang w:val="en-US"/>
+        </w:rPr>
+      </w:pPr>
+    </w:p>
+    <w:p>
+      <w:pPr>
+        <w:pStyle w:val="ListParagraph"/>
+        <w:ind w:left="1080"/>
+        <w:rPr>
+          <w:lang w:val="en-US"/>
+        </w:rPr>
+      </w:pPr>
+      <w:r>
+        <w:rPr>
+          <w:lang w:val="en-US"/>
+        </w:rPr>
+        <w:t>Mean rate of departure from service center 1: 0.22264</w:t>
+      </w:r>
+    </w:p>
+    <w:p>
+      <w:pPr>
+        <w:pStyle w:val="ListParagraph"/>
+        <w:ind w:left="1080"/>
+        <w:rPr>
+          <w:lang w:val="en-US"/>
+        </w:rPr>
+      </w:pPr>
+      <w:r>
+        <w:rPr>
+          <w:lang w:val="en-US"/>
+        </w:rPr>
+        <w:t>Mean rate of departure from service center 2: 0.10728</w:t>
+      </w:r>
+    </w:p>
+    <w:p>
+      <w:pPr>
+        <w:pStyle w:val="ListParagraph"/>
+        <w:ind w:left="1080"/>
+        <w:rPr>
+          <w:lang w:val="en-US"/>
+        </w:rPr>
+      </w:pPr>
+      <w:r>
+        <w:rPr>
+          <w:lang w:val="en-US"/>
+        </w:rPr>
+        <w:t>Mean rate of departure from service center 3: 0.10490000000000001</w:t>
+      </w:r>
+    </w:p>
+    <w:p>
+      <w:pPr>
+        <w:pStyle w:val="ListParagraph"/>
+        <w:ind w:left="1080"/>
+        <w:rPr>
+          <w:lang w:val="en-US"/>
+        </w:rPr>
+      </w:pPr>
+      <w:r>
+        <w:rPr>
+          <w:lang w:val="en-US"/>
+        </w:rPr>
+        <w:t>Mean rate of departure from all service centers: 0.14493999999999999</w:t>
+      </w:r>
+    </w:p>
+    <w:p>
+      <w:pPr>
+        <w:pStyle w:val="ListParagraph"/>
+        <w:ind w:left="1080"/>
+        <w:rPr>
+          <w:lang w:val="en-US"/>
+        </w:rPr>
+      </w:pPr>
+    </w:p>
+    <w:p>
+      <w:pPr>
+        <w:pStyle w:val="ListParagraph"/>
+        <w:ind w:left="1080"/>
+        <w:rPr>
+          <w:lang w:val="en-US"/>
+        </w:rPr>
+      </w:pPr>
+      <w:r>
+        <w:rPr>
+          <w:lang w:val="en-US"/>
+        </w:rPr>
+        <w:t>for FeedBackSystem{Int64}([2, 1, 1], 200) with an end</w:t>
+      </w:r>
+      <w:r>
+        <w:rPr>
+          <w:lang w:val="en-US"/>
+        </w:rPr>
+        <w:t xml:space="preserve"> </w:t>
+      </w:r>
+      <w:r>
+        <w:rPr>
+          <w:lang w:val="en-US"/>
+        </w:rPr>
+        <w:t>time of: 200</w:t>
+      </w:r>
+    </w:p>
+    <w:p>
+      <w:pPr>
+        <w:pStyle w:val="ListParagraph"/>
+        <w:ind w:left="1080"/>
+        <w:rPr>
+          <w:lang w:val="en-US"/>
+        </w:rPr>
+      </w:pPr>
+    </w:p>
+    <w:p>
+      <w:pPr>
+        <w:pStyle w:val="ListParagraph"/>
+        <w:ind w:left="1080"/>
+        <w:rPr>
+          <w:lang w:val="en-US"/>
+        </w:rPr>
+      </w:pPr>
+      <w:r>
+        <w:rPr>
+          <w:lang w:val="en-US"/>
+        </w:rPr>
+        <w:t>Mean percent idle time from service center 1: 0.30829</w:t>
+      </w:r>
+    </w:p>
+    <w:p>
+      <w:pPr>
+        <w:pStyle w:val="ListParagraph"/>
+        <w:ind w:left="1080"/>
+        <w:rPr>
+          <w:lang w:val="en-US"/>
+        </w:rPr>
+      </w:pPr>
+      <w:r>
+        <w:rPr>
+          <w:lang w:val="en-US"/>
+        </w:rPr>
+        <w:t>Mean percent idle time from service center 2: 0.27465</w:t>
+      </w:r>
+    </w:p>
+    <w:p>
+      <w:pPr>
+        <w:pStyle w:val="ListParagraph"/>
+        <w:ind w:left="1080"/>
+        <w:rPr>
+          <w:lang w:val="en-US"/>
+        </w:rPr>
+      </w:pPr>
+      <w:r>
+        <w:rPr>
+          <w:lang w:val="en-US"/>
+        </w:rPr>
+        <w:t>Mean percent idle time from service center 3: 0.49774999999999997</w:t>
+      </w:r>
+    </w:p>
+    <w:p>
+      <w:pPr>
+        <w:pStyle w:val="ListParagraph"/>
+        <w:ind w:left="1080"/>
+        <w:rPr>
+          <w:lang w:val="en-US"/>
+        </w:rPr>
+      </w:pPr>
+      <w:r>
+        <w:rPr>
+          <w:lang w:val="en-US"/>
+        </w:rPr>
+        <w:t>Mean percent idle time from all service centers: 0.36023</w:t>
+      </w:r>
+    </w:p>
+    <w:p>
+      <w:pPr>
+        <w:pStyle w:val="ListParagraph"/>
+        <w:ind w:left="1080"/>
+        <w:rPr>
+          <w:lang w:val="en-US"/>
+        </w:rPr>
+      </w:pPr>
+    </w:p>
+    <w:p>
+      <w:pPr>
+        <w:pStyle w:val="ListParagraph"/>
+        <w:ind w:left="1080"/>
+        <w:rPr>
+          <w:lang w:val="en-US"/>
+        </w:rPr>
+      </w:pPr>
+      <w:r>
+        <w:rPr>
+          <w:lang w:val="en-US"/>
+        </w:rPr>
+        <w:t>Mean percent busy time from service center 1: 0.34729999999999994</w:t>
+      </w:r>
+    </w:p>
+    <w:p>
+      <w:pPr>
+        <w:pStyle w:val="ListParagraph"/>
+        <w:ind w:left="1080"/>
+        <w:rPr>
+          <w:lang w:val="en-US"/>
+        </w:rPr>
+      </w:pPr>
+      <w:r>
+        <w:rPr>
+          <w:lang w:val="en-US"/>
+        </w:rPr>
+        <w:t>Mean percent busy time from service center 2: 0.7253499999999999</w:t>
+      </w:r>
+    </w:p>
+    <w:p>
+      <w:pPr>
+        <w:pStyle w:val="ListParagraph"/>
+        <w:ind w:left="1080"/>
+        <w:rPr>
+          <w:lang w:val="en-US"/>
+        </w:rPr>
+      </w:pPr>
+      <w:r>
+        <w:rPr>
+          <w:lang w:val="en-US"/>
+        </w:rPr>
+        <w:t>Mean percent busy time from service center 3: 0.50225</w:t>
+      </w:r>
+    </w:p>
+    <w:p>
+      <w:pPr>
+        <w:pStyle w:val="ListParagraph"/>
+        <w:ind w:left="1080"/>
+        <w:rPr>
+          <w:lang w:val="en-US"/>
+        </w:rPr>
+      </w:pPr>
+      <w:r>
+        <w:rPr>
+          <w:lang w:val="en-US"/>
+        </w:rPr>
+        <w:t>Mean percent busy time from all service centers: 0.5249666666666667</w:t>
+      </w:r>
+    </w:p>
+    <w:p>
+      <w:pPr>
+        <w:pStyle w:val="ListParagraph"/>
+        <w:ind w:left="1080"/>
+        <w:rPr>
+          <w:lang w:val="en-US"/>
+        </w:rPr>
+      </w:pPr>
+    </w:p>
+    <w:p>
+      <w:pPr>
+        <w:pStyle w:val="ListParagraph"/>
+        <w:ind w:left="1080"/>
+        <w:rPr>
+          <w:lang w:val="en-US"/>
+        </w:rPr>
+      </w:pPr>
+      <w:r>
+        <w:rPr>
+          <w:lang w:val="en-US"/>
+        </w:rPr>
+        <w:t>Mean rate of departure from service center 1: 0.29311</w:t>
+      </w:r>
+    </w:p>
+    <w:p>
+      <w:pPr>
+        <w:pStyle w:val="ListParagraph"/>
+        <w:ind w:left="1080"/>
+        <w:rPr>
+          <w:lang w:val="en-US"/>
+        </w:rPr>
+      </w:pPr>
+      <w:r>
+        <w:rPr>
+          <w:lang w:val="en-US"/>
+        </w:rPr>
+        <w:t>Mean rate of departure from service center 2: 0.20535</w:t>
+      </w:r>
+    </w:p>
+    <w:p>
+      <w:pPr>
+        <w:pStyle w:val="ListParagraph"/>
+        <w:ind w:left="1080"/>
+        <w:rPr>
+          <w:lang w:val="en-US"/>
+        </w:rPr>
+      </w:pPr>
+      <w:r>
+        <w:rPr>
+          <w:lang w:val="en-US"/>
+        </w:rPr>
+        <w:t>Mean rate of departure from service center 3: 0.14237</w:t>
+      </w:r>
+    </w:p>
+    <w:p>
+      <w:pPr>
+        <w:pStyle w:val="ListParagraph"/>
+        <w:ind w:left="1080"/>
+        <w:rPr>
+          <w:lang w:val="en-US"/>
+        </w:rPr>
+      </w:pPr>
+      <w:r>
+        <w:rPr>
+          <w:lang w:val="en-US"/>
+        </w:rPr>
+        <w:t>Mean rate of departure from all service centers: 0.21361</w:t>
+      </w:r>
+    </w:p>
+    <w:p>
+      <w:pPr>
+        <w:pStyle w:val="ListParagraph"/>
+        <w:ind w:left="1080"/>
+        <w:rPr>
+          <w:lang w:val="en-US"/>
+        </w:rPr>
+      </w:pPr>
+    </w:p>
+    <w:p>
+      <w:pPr>
+        <w:pStyle w:val="ListParagraph"/>
+        <w:ind w:left="1080"/>
+        <w:rPr>
+          <w:lang w:val="en-US"/>
+        </w:rPr>
+      </w:pPr>
+      <w:r>
+        <w:rPr>
+          <w:lang w:val="en-US"/>
+        </w:rPr>
+        <w:t>for ThreeCentersSystem{Int64}([2, 1, 1], 200) with an end</w:t>
+      </w:r>
+      <w:r>
+        <w:rPr>
+          <w:lang w:val="en-US"/>
+        </w:rPr>
+        <w:t xml:space="preserve"> </w:t>
+      </w:r>
+      <w:r>
+        <w:rPr>
+          <w:lang w:val="en-US"/>
+        </w:rPr>
+        <w:t>time of: 200</w:t>
+      </w:r>
+    </w:p>
+    <w:p>
+      <w:pPr>
+        <w:pStyle w:val="ListParagraph"/>
+        <w:ind w:left="1080"/>
+        <w:rPr>
+          <w:lang w:val="en-US"/>
+        </w:rPr>
+      </w:pPr>
+    </w:p>
+    <w:p>
+      <w:pPr>
+        <w:pStyle w:val="ListParagraph"/>
+        <w:ind w:left="1080"/>
+        <w:rPr>
+          <w:lang w:val="en-US"/>
+        </w:rPr>
+      </w:pPr>
+      <w:r>
+        <w:rPr>
+          <w:lang w:val="en-US"/>
+        </w:rPr>
+        <w:t>Mean percent idle time from service center 1: 0.42475999999999997</w:t>
+      </w:r>
+    </w:p>
+    <w:p>
+      <w:pPr>
+        <w:pStyle w:val="ListParagraph"/>
+        <w:ind w:left="1080"/>
+        <w:rPr>
+          <w:lang w:val="en-US"/>
+        </w:rPr>
+      </w:pPr>
+      <w:r>
+        <w:rPr>
+          <w:lang w:val="en-US"/>
+        </w:rPr>
+        <w:t>Mean percent idle time from service center 2: 0.6122099999999999</w:t>
+      </w:r>
+    </w:p>
+    <w:p>
+      <w:pPr>
+        <w:pStyle w:val="ListParagraph"/>
+        <w:ind w:left="1080"/>
+        <w:rPr>
+          <w:lang w:val="en-US"/>
+        </w:rPr>
+      </w:pPr>
+      <w:r>
+        <w:rPr>
+          <w:lang w:val="en-US"/>
+        </w:rPr>
+        <w:t>Mean percent idle time from service center 3: 0.61498</w:t>
+      </w:r>
+    </w:p>
+    <w:p>
+      <w:pPr>
+        <w:pStyle w:val="ListParagraph"/>
+        <w:ind w:left="1080"/>
+        <w:rPr>
+          <w:lang w:val="en-US"/>
+        </w:rPr>
+      </w:pPr>
+      <w:r>
+        <w:rPr>
+          <w:lang w:val="en-US"/>
+        </w:rPr>
+        <w:t>Mean percent idle time from all service centers: 0.55065</w:t>
+      </w:r>
+    </w:p>
+    <w:p>
+      <w:pPr>
+        <w:pStyle w:val="ListParagraph"/>
+        <w:ind w:left="1080"/>
+        <w:rPr>
+          <w:lang w:val="en-US"/>
+        </w:rPr>
+      </w:pPr>
+    </w:p>
+    <w:p>
+      <w:pPr>
+        <w:pStyle w:val="ListParagraph"/>
+        <w:ind w:left="1080"/>
+        <w:rPr>
+          <w:lang w:val="en-US"/>
+        </w:rPr>
+      </w:pPr>
+      <w:r>
+        <w:rPr>
+          <w:lang w:val="en-US"/>
+        </w:rPr>
+        <w:t>Mean percent busy time from service center 1: 0.35606000000000004</w:t>
+      </w:r>
+    </w:p>
+    <w:p>
+      <w:pPr>
+        <w:pStyle w:val="ListParagraph"/>
+        <w:ind w:left="1080"/>
+        <w:rPr>
+          <w:lang w:val="en-US"/>
+        </w:rPr>
+      </w:pPr>
+      <w:r>
+        <w:rPr>
+          <w:lang w:val="en-US"/>
+        </w:rPr>
+        <w:t>Mean percent busy time from service center 2: 0.38779</w:t>
+      </w:r>
+    </w:p>
+    <w:p>
+      <w:pPr>
+        <w:pStyle w:val="ListParagraph"/>
+        <w:ind w:left="1080"/>
+        <w:rPr>
+          <w:lang w:val="en-US"/>
+        </w:rPr>
+      </w:pPr>
+      <w:r>
+        <w:rPr>
+          <w:lang w:val="en-US"/>
+        </w:rPr>
+        <w:t>Mean percent busy time from service center 3: 0.38502000000000003</w:t>
+      </w:r>
+    </w:p>
+    <w:p>
+      <w:pPr>
+        <w:pStyle w:val="ListParagraph"/>
+        <w:ind w:left="1080"/>
+        <w:rPr>
+          <w:lang w:val="en-US"/>
+        </w:rPr>
+      </w:pPr>
+      <w:r>
+        <w:rPr>
+          <w:lang w:val="en-US"/>
+        </w:rPr>
+        <w:t>Mean percent busy time from all service centers: 0.37629</w:t>
+      </w:r>
+    </w:p>
+    <w:p>
+      <w:pPr>
+        <w:pStyle w:val="ListParagraph"/>
+        <w:ind w:left="1080"/>
+        <w:rPr>
+          <w:lang w:val="en-US"/>
+        </w:rPr>
+      </w:pPr>
+    </w:p>
+    <w:p>
+      <w:pPr>
+        <w:pStyle w:val="ListParagraph"/>
+        <w:ind w:left="1080"/>
+        <w:rPr>
+          <w:lang w:val="en-US"/>
+        </w:rPr>
+      </w:pPr>
+      <w:r>
+        <w:rPr>
+          <w:lang w:val="en-US"/>
+        </w:rPr>
+        <w:t>Mean rate of departure from service center 1: 0.22418</w:t>
+      </w:r>
+    </w:p>
+    <w:p>
+      <w:pPr>
+        <w:pStyle w:val="ListParagraph"/>
+        <w:ind w:left="1080"/>
+        <w:rPr>
+          <w:lang w:val="en-US"/>
+        </w:rPr>
+      </w:pPr>
+      <w:r>
+        <w:rPr>
+          <w:lang w:val="en-US"/>
+        </w:rPr>
+        <w:t>Mean rate of departure from service center 2: 0.11034000000000001</w:t>
+      </w:r>
+    </w:p>
+    <w:p>
+      <w:pPr>
+        <w:pStyle w:val="ListParagraph"/>
+        <w:ind w:left="1080"/>
+        <w:rPr>
+          <w:lang w:val="en-US"/>
+        </w:rPr>
+      </w:pPr>
+      <w:r>
+        <w:rPr>
+          <w:lang w:val="en-US"/>
+        </w:rPr>
+        <w:t>Mean rate of departure from service center 3: 0.10880000000000001</w:t>
+      </w:r>
+    </w:p>
+    <w:p>
+      <w:pPr>
+        <w:pStyle w:val="ListParagraph"/>
+        <w:ind w:left="1080"/>
+        <w:rPr>
+          <w:lang w:val="en-US"/>
+        </w:rPr>
+      </w:pPr>
+      <w:r>
+        <w:rPr>
+          <w:lang w:val="en-US"/>
+        </w:rPr>
+        <w:t>Mean rate of departure from all service centers: 0.14777333333333334</w:t>
+      </w:r>
+    </w:p>
+    <w:p>
+      <w:pPr>
+        <w:pStyle w:val="ListParagraph"/>
+        <w:ind w:left="1080"/>
+        <w:rPr>
+          <w:lang w:val="en-US"/>
+        </w:rPr>
+      </w:pPr>
+    </w:p>
+    <w:p>
+      <w:pPr>
+        <w:pStyle w:val="ListParagraph"/>
+        <w:ind w:left="1080"/>
+        <w:rPr>
+          <w:lang w:val="en-US"/>
+        </w:rPr>
+      </w:pPr>
+      <w:r>
+        <w:rPr>
+          <w:lang w:val="en-US"/>
+        </w:rPr>
+        <w:t>for FeedBackSystem{Int64}([2, 1, 1], 1000) with an end</w:t>
+      </w:r>
+      <w:r>
+        <w:rPr>
+          <w:lang w:val="en-US"/>
+        </w:rPr>
+        <w:t xml:space="preserve"> </w:t>
+      </w:r>
+      <w:r>
+        <w:rPr>
+          <w:lang w:val="en-US"/>
+        </w:rPr>
+        <w:t>time of: 1000</w:t>
+      </w:r>
+    </w:p>
+    <w:p>
+      <w:pPr>
+        <w:pStyle w:val="ListParagraph"/>
+        <w:ind w:left="1080"/>
+        <w:rPr>
+          <w:lang w:val="en-US"/>
+        </w:rPr>
+      </w:pPr>
+    </w:p>
+    <w:p>
+      <w:pPr>
+        <w:pStyle w:val="ListParagraph"/>
+        <w:ind w:left="1080"/>
+        <w:rPr>
+          <w:lang w:val="en-US"/>
+        </w:rPr>
+      </w:pPr>
+      <w:r>
+        <w:rPr>
+          <w:lang w:val="en-US"/>
+        </w:rPr>
+        <w:t>Mean percent idle time from service center 1: 0.311504</w:t>
+      </w:r>
+    </w:p>
+    <w:p>
+      <w:pPr>
+        <w:pStyle w:val="ListParagraph"/>
+        <w:ind w:left="1080"/>
+        <w:rPr>
+          <w:lang w:val="en-US"/>
+        </w:rPr>
+      </w:pPr>
+      <w:r>
+        <w:rPr>
+          <w:lang w:val="en-US"/>
+        </w:rPr>
+        <w:t>Mean percent idle time from service center 2: 0.23480199999999998</w:t>
+      </w:r>
+    </w:p>
+    <w:p>
+      <w:pPr>
+        <w:pStyle w:val="ListParagraph"/>
+        <w:ind w:left="1080"/>
+        <w:rPr>
+          <w:lang w:val="en-US"/>
+        </w:rPr>
+      </w:pPr>
+      <w:r>
+        <w:rPr>
+          <w:lang w:val="en-US"/>
+        </w:rPr>
+        <w:t>Mean percent idle time from service center 3: 0.485572</w:t>
+      </w:r>
+    </w:p>
+    <w:p>
+      <w:pPr>
+        <w:pStyle w:val="ListParagraph"/>
+        <w:ind w:left="1080"/>
+        <w:rPr>
+          <w:lang w:val="en-US"/>
+        </w:rPr>
+      </w:pPr>
+      <w:r>
+        <w:rPr>
+          <w:lang w:val="en-US"/>
+        </w:rPr>
+        <w:t>Mean percent idle time from all service centers: 0.3439593333333333</w:t>
+      </w:r>
+    </w:p>
+    <w:p>
+      <w:pPr>
+        <w:pStyle w:val="ListParagraph"/>
+        <w:ind w:left="1080"/>
+        <w:rPr>
+          <w:lang w:val="en-US"/>
+        </w:rPr>
+      </w:pPr>
+    </w:p>
+    <w:p>
+      <w:pPr>
+        <w:pStyle w:val="ListParagraph"/>
+        <w:ind w:left="1080"/>
+        <w:rPr>
+          <w:lang w:val="en-US"/>
+        </w:rPr>
+      </w:pPr>
+      <w:r>
+        <w:rPr>
+          <w:lang w:val="en-US"/>
+        </w:rPr>
+        <w:t>Mean percent busy time from service center 1: 0.34195600000000004</w:t>
+      </w:r>
+    </w:p>
+    <w:p>
+      <w:pPr>
+        <w:pStyle w:val="ListParagraph"/>
+        <w:ind w:left="1080"/>
+        <w:rPr>
+          <w:lang w:val="en-US"/>
+        </w:rPr>
+      </w:pPr>
+      <w:r>
+        <w:rPr>
+          <w:lang w:val="en-US"/>
+        </w:rPr>
+        <w:t>Mean percent busy time from service center 2: 0.7651979999999999</w:t>
+      </w:r>
+    </w:p>
+    <w:p>
+      <w:pPr>
+        <w:pStyle w:val="ListParagraph"/>
+        <w:ind w:left="1080"/>
+        <w:rPr>
+          <w:lang w:val="en-US"/>
+        </w:rPr>
+      </w:pPr>
+      <w:r>
+        <w:rPr>
+          <w:lang w:val="en-US"/>
+        </w:rPr>
+        <w:t>Mean percent busy time from service center 3: 0.514428</w:t>
+      </w:r>
+    </w:p>
+    <w:p>
+      <w:pPr>
+        <w:pStyle w:val="ListParagraph"/>
+        <w:ind w:left="1080"/>
+        <w:rPr>
+          <w:lang w:val="en-US"/>
+        </w:rPr>
+      </w:pPr>
+      <w:r>
+        <w:rPr>
+          <w:lang w:val="en-US"/>
+        </w:rPr>
+        <w:t>Mean percent busy time from all service centers: 0.5405273333333334</w:t>
+      </w:r>
+    </w:p>
+    <w:p>
+      <w:pPr>
+        <w:pStyle w:val="ListParagraph"/>
+        <w:ind w:left="1080"/>
+        <w:rPr>
+          <w:lang w:val="en-US"/>
+        </w:rPr>
+      </w:pPr>
+    </w:p>
+    <w:p>
+      <w:pPr>
+        <w:pStyle w:val="ListParagraph"/>
+        <w:ind w:left="1080"/>
+        <w:rPr>
+          <w:lang w:val="en-US"/>
+        </w:rPr>
+      </w:pPr>
+      <w:r>
+        <w:rPr>
+          <w:lang w:val="en-US"/>
+        </w:rPr>
+        <w:t>Mean rate of departure from service center 1: 0.295294</w:t>
+      </w:r>
+    </w:p>
+    <w:p>
+      <w:pPr>
+        <w:pStyle w:val="ListParagraph"/>
+        <w:ind w:left="1080"/>
+        <w:rPr>
+          <w:lang w:val="en-US"/>
+        </w:rPr>
+      </w:pPr>
+      <w:r>
+        <w:rPr>
+          <w:lang w:val="en-US"/>
+        </w:rPr>
+        <w:t>Mean rate of departure from service center 2: 0.218338</w:t>
+      </w:r>
+    </w:p>
+    <w:p>
+      <w:pPr>
+        <w:pStyle w:val="ListParagraph"/>
+        <w:ind w:left="1080"/>
+        <w:rPr>
+          <w:lang w:val="en-US"/>
+        </w:rPr>
+      </w:pPr>
+      <w:r>
+        <w:rPr>
+          <w:lang w:val="en-US"/>
+        </w:rPr>
+        <w:t>Mean rate of departure from service center 3: 0.14694</w:t>
+      </w:r>
+    </w:p>
+    <w:p>
+      <w:pPr>
+        <w:pStyle w:val="ListParagraph"/>
+        <w:ind w:left="1080"/>
+        <w:rPr>
+          <w:lang w:val="en-US"/>
+        </w:rPr>
+      </w:pPr>
+      <w:r>
+        <w:rPr>
+          <w:lang w:val="en-US"/>
+        </w:rPr>
+        <w:t>Mean rate of departure from all service centers: 0.22019066666666665</w:t>
+      </w:r>
+    </w:p>
+    <w:p>
+      <w:pPr>
+        <w:pStyle w:val="ListParagraph"/>
+        <w:ind w:left="1080"/>
+        <w:rPr>
+          <w:lang w:val="en-US"/>
+        </w:rPr>
+      </w:pPr>
+    </w:p>
+    <w:p>
+      <w:pPr>
+        <w:pStyle w:val="ListParagraph"/>
+        <w:ind w:left="1080"/>
+        <w:rPr>
+          <w:lang w:val="en-US"/>
+        </w:rPr>
+      </w:pPr>
+      <w:r>
+        <w:rPr>
+          <w:lang w:val="en-US"/>
+        </w:rPr>
+        <w:t>for ThreeCentersSystem{Int64}([2, 1, 1], 1000) with an end</w:t>
+      </w:r>
+      <w:r>
+        <w:rPr>
+          <w:lang w:val="en-US"/>
+        </w:rPr>
+        <w:t xml:space="preserve"> </w:t>
+      </w:r>
+      <w:r>
+        <w:rPr>
+          <w:lang w:val="en-US"/>
+        </w:rPr>
+        <w:t>time of: 1000</w:t>
+      </w:r>
+    </w:p>
+    <w:p>
+      <w:pPr>
+        <w:pStyle w:val="ListParagraph"/>
+        <w:ind w:left="1080"/>
+        <w:rPr>
+          <w:lang w:val="en-US"/>
+        </w:rPr>
+      </w:pPr>
+    </w:p>
+    <w:p>
+      <w:pPr>
+        <w:pStyle w:val="ListParagraph"/>
+        <w:ind w:left="1080"/>
+        <w:rPr>
+          <w:lang w:val="en-US"/>
+        </w:rPr>
+      </w:pPr>
+      <w:r>
+        <w:rPr>
+          <w:lang w:val="en-US"/>
+        </w:rPr>
+        <w:t>Mean percent idle time from service center 1: 0.436242</w:t>
+      </w:r>
+    </w:p>
+    <w:p>
+      <w:pPr>
+        <w:pStyle w:val="ListParagraph"/>
+        <w:ind w:left="1080"/>
+        <w:rPr>
+          <w:lang w:val="en-US"/>
+        </w:rPr>
+      </w:pPr>
+      <w:r>
+        <w:rPr>
+          <w:lang w:val="en-US"/>
+        </w:rPr>
+        <w:t>Mean percent idle time from service center 2: 0.612072</w:t>
+      </w:r>
+    </w:p>
+    <w:p>
+      <w:pPr>
+        <w:pStyle w:val="ListParagraph"/>
+        <w:ind w:left="1080"/>
+        <w:rPr>
+          <w:lang w:val="en-US"/>
+        </w:rPr>
+      </w:pPr>
+      <w:r>
+        <w:rPr>
+          <w:lang w:val="en-US"/>
+        </w:rPr>
+        <w:t>Mean percent idle time from service center 3: 0.6122340000000001</w:t>
+      </w:r>
+    </w:p>
+    <w:p>
+      <w:pPr>
+        <w:pStyle w:val="ListParagraph"/>
+        <w:ind w:left="1080"/>
+        <w:rPr>
+          <w:lang w:val="en-US"/>
+        </w:rPr>
+      </w:pPr>
+      <w:r>
+        <w:rPr>
+          <w:lang w:val="en-US"/>
+        </w:rPr>
+        <w:t>Mean percent idle time from all service centers: 0.553516</w:t>
+      </w:r>
+    </w:p>
+    <w:p>
+      <w:pPr>
+        <w:pStyle w:val="ListParagraph"/>
+        <w:ind w:left="1080"/>
+        <w:rPr>
+          <w:lang w:val="en-US"/>
+        </w:rPr>
+      </w:pPr>
+    </w:p>
+    <w:p>
+      <w:pPr>
+        <w:pStyle w:val="ListParagraph"/>
+        <w:ind w:left="1080"/>
+        <w:rPr>
+          <w:lang w:val="en-US"/>
+        </w:rPr>
+      </w:pPr>
+      <w:r>
+        <w:rPr>
+          <w:lang w:val="en-US"/>
+        </w:rPr>
+        <w:t>Mean percent busy time from service center 1: 0.349088</w:t>
+      </w:r>
+    </w:p>
+    <w:p>
+      <w:pPr>
+        <w:pStyle w:val="ListParagraph"/>
+        <w:ind w:left="1080"/>
+        <w:rPr>
+          <w:lang w:val="en-US"/>
+        </w:rPr>
+      </w:pPr>
+      <w:r>
+        <w:rPr>
+          <w:lang w:val="en-US"/>
+        </w:rPr>
+        <w:t>Mean percent busy time from service center 2: 0.387928</w:t>
+      </w:r>
+    </w:p>
+    <w:p>
+      <w:pPr>
+        <w:pStyle w:val="ListParagraph"/>
+        <w:ind w:left="1080"/>
+        <w:rPr>
+          <w:lang w:val="en-US"/>
+        </w:rPr>
+      </w:pPr>
+      <w:r>
+        <w:rPr>
+          <w:lang w:val="en-US"/>
+        </w:rPr>
+        <w:t>Mean percent busy time from service center 3: 0.387766</w:t>
+      </w:r>
+    </w:p>
+    <w:p>
+      <w:pPr>
+        <w:pStyle w:val="ListParagraph"/>
+        <w:ind w:left="1080"/>
+        <w:rPr>
+          <w:lang w:val="en-US"/>
+        </w:rPr>
+      </w:pPr>
+      <w:r>
+        <w:rPr>
+          <w:lang w:val="en-US"/>
+        </w:rPr>
+        <w:t>Mean percent busy time from all service centers: 0.37492733333333333</w:t>
+      </w:r>
+    </w:p>
+    <w:p>
+      <w:pPr>
+        <w:pStyle w:val="ListParagraph"/>
+        <w:ind w:left="1080"/>
+        <w:rPr>
+          <w:lang w:val="en-US"/>
+        </w:rPr>
+      </w:pPr>
+    </w:p>
+    <w:p>
+      <w:pPr>
+        <w:pStyle w:val="ListParagraph"/>
+        <w:ind w:left="1080"/>
+        <w:rPr>
+          <w:lang w:val="en-US"/>
+        </w:rPr>
+      </w:pPr>
+      <w:r>
+        <w:rPr>
+          <w:lang w:val="en-US"/>
+        </w:rPr>
+        <w:t>Mean rate of departure from service center 1: 0.22226400000000002</w:t>
+      </w:r>
+    </w:p>
+    <w:p>
+      <w:pPr>
+        <w:pStyle w:val="ListParagraph"/>
+        <w:ind w:left="1080"/>
+        <w:rPr>
+          <w:lang w:val="en-US"/>
+        </w:rPr>
+      </w:pPr>
+      <w:r>
+        <w:rPr>
+          <w:lang w:val="en-US"/>
+        </w:rPr>
+        <w:t>Mean rate of departure from service center 2: 0.110584</w:t>
+      </w:r>
+    </w:p>
+    <w:p>
+      <w:pPr>
+        <w:pStyle w:val="ListParagraph"/>
+        <w:ind w:left="1080"/>
+        <w:rPr>
+          <w:lang w:val="en-US"/>
+        </w:rPr>
+      </w:pPr>
+      <w:r>
+        <w:rPr>
+          <w:lang w:val="en-US"/>
+        </w:rPr>
+        <w:t>Mean rate of departure from service center 3: 0.11070999999999999</w:t>
+      </w:r>
+    </w:p>
+    <w:p>
+      <w:pPr>
+        <w:pStyle w:val="ListParagraph"/>
+        <w:ind w:left="1080"/>
+        <w:rPr>
+          <w:lang w:val="en-US"/>
+        </w:rPr>
+      </w:pPr>
+      <w:r>
+        <w:rPr>
+          <w:lang w:val="en-US"/>
+        </w:rPr>
+        <w:t>Mean rate of departure from all service centers: 0.14785266666666666</w:t>
+      </w:r>
+    </w:p>
+    <w:p>
+      <w:pPr>
         <w:ind w:left="720"/>
         <w:rPr>
           <w:lang w:val="en-US"/>
@@ -861,17 +2471,673 @@
         <w:rPr>
           <w:lang w:val="en-US"/>
         </w:rPr>
-        <w:t>The feedback system gets bottlenecked at service center 2</w:t>
-      </w:r>
-    </w:p>
-    <w:p>
-      <w:pPr>
-        <w:pStyle w:val="ListParagraph"/>
-        <w:ind w:left="1080"/>
-        <w:rPr>
-          <w:lang w:val="en-US"/>
-        </w:rPr>
-      </w:pPr>
+        <w:t xml:space="preserve">both systems have the same interarrival times, service times, and choice chance. </w:t>
+      </w:r>
+    </w:p>
+    <w:p>
+      <w:pPr>
+        <w:spacing w:after="0"/>
+        <w:ind w:left="720"/>
+        <w:rPr>
+          <w:lang w:val="en-US"/>
+        </w:rPr>
+      </w:pPr>
+      <w:r>
+        <w:rPr>
+          <w:lang w:val="en-US"/>
+        </w:rPr>
+        <w:t>I</w:t>
+      </w:r>
+      <w:r>
+        <w:rPr>
+          <w:lang w:val="en-US"/>
+        </w:rPr>
+        <w:t>nterarrivaltime</w:t>
+      </w:r>
+      <w:r>
+        <w:rPr>
+          <w:lang w:val="en-US"/>
+        </w:rPr>
+        <w:t xml:space="preserve"> </w:t>
+      </w:r>
+      <w:r>
+        <w:rPr>
+          <w:lang w:val="en-US"/>
+        </w:rPr>
+        <w:t>= rand(Exponential(4.5))</w:t>
+      </w:r>
+    </w:p>
+    <w:p>
+      <w:pPr>
+        <w:spacing w:after="0"/>
+        <w:ind w:left="720"/>
+        <w:rPr>
+          <w:lang w:val="en-US"/>
+        </w:rPr>
+      </w:pPr>
+      <w:r>
+        <w:rPr>
+          <w:lang w:val="en-US"/>
+        </w:rPr>
+        <w:t>S</w:t>
+      </w:r>
+      <w:r>
+        <w:rPr>
+          <w:lang w:val="en-US"/>
+        </w:rPr>
+        <w:t>ervicetime</w:t>
+      </w:r>
+      <w:r>
+        <w:rPr>
+          <w:lang w:val="en-US"/>
+        </w:rPr>
+        <w:t xml:space="preserve"> = </w:t>
+      </w:r>
+      <w:r>
+        <w:rPr>
+          <w:lang w:val="en-US"/>
+        </w:rPr>
+        <w:t>rand(Poisson(3.5))</w:t>
+      </w:r>
+    </w:p>
+    <w:p>
+      <w:pPr>
+        <w:spacing w:after="0"/>
+        <w:ind w:left="720"/>
+        <w:rPr>
+          <w:lang w:val="en-US"/>
+        </w:rPr>
+      </w:pPr>
+      <w:r>
+        <w:rPr>
+          <w:lang w:val="en-US"/>
+        </w:rPr>
+        <w:t>choice = rand(Bernoulli(0.50))</w:t>
+      </w:r>
+      <w:r>
+        <w:rPr>
+          <w:lang w:val="en-US"/>
+        </w:rPr>
+        <w:tab/>
+      </w:r>
+      <w:r>
+        <w:rPr>
+          <w:lang w:val="en-US"/>
+        </w:rPr>
+        <w:tab/>
+      </w:r>
+      <w:r>
+        <w:rPr>
+          <w:lang w:val="en-US"/>
+        </w:rPr>
+        <w:tab/>
+        <w:t># for simplicity</w:t>
+      </w:r>
+    </w:p>
+    <w:p>
+      <w:pPr>
+        <w:ind w:left="720"/>
+        <w:rPr>
+          <w:lang w:val="en-US"/>
+        </w:rPr>
+      </w:pPr>
+      <w:r>
+        <w:rPr>
+          <w:lang w:val="en-US"/>
+        </w:rPr>
+        <w:t>feedback_choice = rand(Bernoulli(0.50))</w:t>
+      </w:r>
+      <w:r>
+        <w:rPr>
+          <w:lang w:val="en-US"/>
+        </w:rPr>
+        <w:tab/>
+      </w:r>
+      <w:r>
+        <w:rPr>
+          <w:lang w:val="en-US"/>
+        </w:rPr>
+        <w:tab/>
+        <w:t># for simplicity</w:t>
+      </w:r>
+    </w:p>
+    <w:p>
+      <w:pPr>
+        <w:spacing w:after="0"/>
+        <w:ind w:left="720"/>
+        <w:rPr>
+          <w:lang w:val="en-US"/>
+        </w:rPr>
+      </w:pPr>
+      <w:r>
+        <w:rPr>
+          <w:lang w:val="en-US"/>
+        </w:rPr>
+        <w:t>Fsim = FSystem(c1 = 2, c2 = 1, c3 = 1, end_time = 100)</w:t>
+      </w:r>
+    </w:p>
+    <w:p>
+      <w:pPr>
+        <w:ind w:left="720"/>
+        <w:rPr>
+          <w:lang w:val="en-US"/>
+        </w:rPr>
+      </w:pPr>
+      <w:r>
+        <w:rPr>
+          <w:lang w:val="en-US"/>
+        </w:rPr>
+        <w:t>ThCsim = ThCSystem(c1 = 2, c2 = 1, c3 = 1, end_time = 100)</w:t>
+      </w:r>
+    </w:p>
+    <w:p>
+      <w:pPr>
+        <w:ind w:left="720"/>
+        <w:rPr>
+          <w:lang w:val="en-US"/>
+        </w:rPr>
+      </w:pPr>
+      <w:r>
+        <w:rPr>
+          <w:lang w:val="en-US"/>
+        </w:rPr>
+        <w:t>In the feedback system, service centers 1 and 2 had very similar percentages of time for being idle, while the three center system showed that service centers 2 and 3 had very similar idle percentages.</w:t>
+      </w:r>
+      <w:r>
+        <w:rPr>
+          <w:lang w:val="en-US"/>
+        </w:rPr>
+        <w:t xml:space="preserve"> Overall, the feedback system had less percentage of time being idle.</w:t>
+      </w:r>
+    </w:p>
+    <w:p>
+      <w:pPr>
+        <w:ind w:left="720"/>
+        <w:rPr>
+          <w:lang w:val="en-US"/>
+        </w:rPr>
+      </w:pPr>
+      <w:r>
+        <w:rPr>
+          <w:lang w:val="en-US"/>
+        </w:rPr>
+        <w:t>The percentage of time that service center 1 was busy in the feedback system was very similar to what it was in the three center system. The busy percentages of all the service centers in the three center system were similar. The feedback system had higher busy percentages overall, with service center 2 having the highest percent time being busy – probably because it is the bottleneck to exit the system.</w:t>
+      </w:r>
+    </w:p>
+    <w:p>
+      <w:pPr>
+        <w:ind w:left="720"/>
+        <w:rPr>
+          <w:lang w:val="en-US"/>
+        </w:rPr>
+      </w:pPr>
+      <w:r>
+        <w:rPr>
+          <w:lang w:val="en-US"/>
+        </w:rPr>
+        <w:t xml:space="preserve">As the end time increased, the similar values got more similar. </w:t>
+      </w:r>
+    </w:p>
+    <w:p>
+      <w:pPr>
+        <w:ind w:left="720"/>
+        <w:rPr>
+          <w:lang w:val="en-US"/>
+        </w:rPr>
+      </w:pPr>
+    </w:p>
+    <w:p>
+      <w:pPr>
+        <w:rPr>
+          <w:lang w:val="en-US"/>
+        </w:rPr>
+      </w:pPr>
+      <w:r>
+        <w:rPr>
+          <w:lang w:val="en-US"/>
+        </w:rPr>
+        <w:br w:type="page"/>
+      </w:r>
+    </w:p>
+    <w:p>
+      <w:pPr>
+        <w:pStyle w:val="ListParagraph"/>
+        <w:numPr>
+          <w:ilvl w:val="0"/>
+          <w:numId w:val="1"/>
+        </w:numPr>
+        <w:rPr>
+          <w:lang w:val="en-US"/>
+        </w:rPr>
+      </w:pPr>
+    </w:p>
+    <w:p>
+      <w:pPr>
+        <w:pStyle w:val="ListParagraph"/>
+        <w:numPr>
+          <w:ilvl w:val="0"/>
+          <w:numId w:val="5"/>
+        </w:numPr>
+        <w:rPr>
+          <w:lang w:val="en-US"/>
+        </w:rPr>
+      </w:pPr>
+      <w:r>
+        <w:rPr>
+          <w:lang w:val="en-US"/>
+        </w:rPr>
+        <w:t>See Code in “MyDistributions.jl”</w:t>
+      </w:r>
+    </w:p>
+    <w:p>
+      <w:pPr>
+        <w:pStyle w:val="ListParagraph"/>
+        <w:numPr>
+          <w:ilvl w:val="0"/>
+          <w:numId w:val="5"/>
+        </w:numPr>
+        <w:rPr>
+          <w:lang w:val="en-US"/>
+        </w:rPr>
+      </w:pPr>
+    </w:p>
+    <w:p>
+      <w:pPr>
+        <w:rPr>
+          <w:lang w:val="en-US"/>
+        </w:rPr>
+      </w:pPr>
+      <w:r>
+        <w:rPr>
+          <w:noProof/>
+          <w:lang w:val="en-US"/>
+        </w:rPr>
+        <w:drawing>
+          <wp:inline distT="0" distB="0" distL="0" distR="0" wp14:anchorId="26F50817" wp14:editId="43E51004">
+            <wp:extent cx="5744377" cy="4134427"/>
+            <wp:effectExtent l="0" t="0" r="8890" b="0"/>
+            <wp:docPr id="3" name="Picture 3" descr="Chart, line chart&#10;&#10;Description automatically generated"/>
+            <wp:cNvGraphicFramePr>
+              <a:graphicFrameLocks xmlns:a="http://schemas.openxmlformats.org/drawingml/2006/main" noChangeAspect="1"/>
+            </wp:cNvGraphicFramePr>
+            <a:graphic xmlns:a="http://schemas.openxmlformats.org/drawingml/2006/main">
+              <a:graphicData uri="http://schemas.openxmlformats.org/drawingml/2006/picture">
+                <pic:pic xmlns:pic="http://schemas.openxmlformats.org/drawingml/2006/picture">
+                  <pic:nvPicPr>
+                    <pic:cNvPr id="3" name="Picture 3" descr="Chart, line chart&#10;&#10;Description automatically generated"/>
+                    <pic:cNvPicPr/>
+                  </pic:nvPicPr>
+                  <pic:blipFill>
+                    <a:blip r:embed="rId7">
+                      <a:extLst>
+                        <a:ext uri="{28A0092B-C50C-407E-A947-70E740481C1C}">
+                          <a14:useLocalDpi xmlns:a14="http://schemas.microsoft.com/office/drawing/2010/main" val="0"/>
+                        </a:ext>
+                      </a:extLst>
+                    </a:blip>
+                    <a:stretch>
+                      <a:fillRect/>
+                    </a:stretch>
+                  </pic:blipFill>
+                  <pic:spPr>
+                    <a:xfrm>
+                      <a:off x="0" y="0"/>
+                      <a:ext cx="5744377" cy="4134427"/>
+                    </a:xfrm>
+                    <a:prstGeom prst="rect">
+                      <a:avLst/>
+                    </a:prstGeom>
+                  </pic:spPr>
+                </pic:pic>
+              </a:graphicData>
+            </a:graphic>
+          </wp:inline>
+        </w:drawing>
+      </w:r>
+    </w:p>
+    <w:p>
+      <w:pPr>
+        <w:pStyle w:val="ListParagraph"/>
+        <w:numPr>
+          <w:ilvl w:val="0"/>
+          <w:numId w:val="7"/>
+        </w:numPr>
+        <w:rPr>
+          <w:lang w:val="en-US"/>
+        </w:rPr>
+      </w:pPr>
+      <w:r>
+        <w:rPr>
+          <w:lang w:val="en-US"/>
+        </w:rPr>
+        <w:t xml:space="preserve">This is generated from: </w:t>
+      </w:r>
+    </w:p>
+    <w:p>
+      <w:pPr>
+        <w:pStyle w:val="ListParagraph"/>
+        <w:ind w:left="1440"/>
+        <w:rPr>
+          <w:lang w:val="en-US"/>
+        </w:rPr>
+      </w:pPr>
+      <w:r>
+        <w:rPr>
+          <w:lang w:val="en-US"/>
+        </w:rPr>
+        <w:t>qqnorm(rand(MyExp(30), 200), qqline = :fit, title = "MyExp")</w:t>
+      </w:r>
+    </w:p>
+    <w:p>
+      <w:pPr>
+        <w:rPr>
+          <w:lang w:val="en-US"/>
+        </w:rPr>
+      </w:pPr>
+      <w:r>
+        <w:rPr>
+          <w:noProof/>
+          <w:lang w:val="en-US"/>
+        </w:rPr>
+        <w:drawing>
+          <wp:inline distT="0" distB="0" distL="0" distR="0" wp14:anchorId="63650CA1" wp14:editId="0AF3314E">
+            <wp:extent cx="5696745" cy="4163006"/>
+            <wp:effectExtent l="0" t="0" r="0" b="9525"/>
+            <wp:docPr id="4" name="Picture 4" descr="Chart, line chart&#10;&#10;Description automatically generated"/>
+            <wp:cNvGraphicFramePr>
+              <a:graphicFrameLocks xmlns:a="http://schemas.openxmlformats.org/drawingml/2006/main" noChangeAspect="1"/>
+            </wp:cNvGraphicFramePr>
+            <a:graphic xmlns:a="http://schemas.openxmlformats.org/drawingml/2006/main">
+              <a:graphicData uri="http://schemas.openxmlformats.org/drawingml/2006/picture">
+                <pic:pic xmlns:pic="http://schemas.openxmlformats.org/drawingml/2006/picture">
+                  <pic:nvPicPr>
+                    <pic:cNvPr id="4" name="Picture 4" descr="Chart, line chart&#10;&#10;Description automatically generated"/>
+                    <pic:cNvPicPr/>
+                  </pic:nvPicPr>
+                  <pic:blipFill>
+                    <a:blip r:embed="rId8">
+                      <a:extLst>
+                        <a:ext uri="{28A0092B-C50C-407E-A947-70E740481C1C}">
+                          <a14:useLocalDpi xmlns:a14="http://schemas.microsoft.com/office/drawing/2010/main" val="0"/>
+                        </a:ext>
+                      </a:extLst>
+                    </a:blip>
+                    <a:stretch>
+                      <a:fillRect/>
+                    </a:stretch>
+                  </pic:blipFill>
+                  <pic:spPr>
+                    <a:xfrm>
+                      <a:off x="0" y="0"/>
+                      <a:ext cx="5696745" cy="4163006"/>
+                    </a:xfrm>
+                    <a:prstGeom prst="rect">
+                      <a:avLst/>
+                    </a:prstGeom>
+                  </pic:spPr>
+                </pic:pic>
+              </a:graphicData>
+            </a:graphic>
+          </wp:inline>
+        </w:drawing>
+      </w:r>
+    </w:p>
+    <w:p>
+      <w:pPr>
+        <w:pStyle w:val="ListParagraph"/>
+        <w:numPr>
+          <w:ilvl w:val="0"/>
+          <w:numId w:val="7"/>
+        </w:numPr>
+        <w:rPr>
+          <w:lang w:val="en-US"/>
+        </w:rPr>
+      </w:pPr>
+      <w:r>
+        <w:rPr>
+          <w:lang w:val="en-US"/>
+        </w:rPr>
+        <w:t>This is generated from:</w:t>
+      </w:r>
+    </w:p>
+    <w:p>
+      <w:pPr>
+        <w:pStyle w:val="ListParagraph"/>
+        <w:ind w:left="1440"/>
+        <w:rPr>
+          <w:lang w:val="en-US"/>
+        </w:rPr>
+      </w:pPr>
+      <w:r>
+        <w:rPr>
+          <w:lang w:val="en-US"/>
+        </w:rPr>
+        <w:t>qqnorm(rand(</w:t>
+      </w:r>
+      <w:r>
+        <w:rPr>
+          <w:lang w:val="en-US"/>
+        </w:rPr>
+        <w:t>Exponential</w:t>
+      </w:r>
+      <w:r>
+        <w:rPr>
+          <w:lang w:val="en-US"/>
+        </w:rPr>
+        <w:t>(30), 200), qqline = :fit, title = "</w:t>
+      </w:r>
+      <w:r>
+        <w:rPr>
+          <w:lang w:val="en-US"/>
+        </w:rPr>
+        <w:t xml:space="preserve"> </w:t>
+      </w:r>
+      <w:r>
+        <w:rPr>
+          <w:lang w:val="en-US"/>
+        </w:rPr>
+        <w:t>Exponential</w:t>
+      </w:r>
+      <w:r>
+        <w:rPr>
+          <w:lang w:val="en-US"/>
+        </w:rPr>
+        <w:t xml:space="preserve"> </w:t>
+      </w:r>
+      <w:r>
+        <w:rPr>
+          <w:lang w:val="en-US"/>
+        </w:rPr>
+        <w:t>")</w:t>
+      </w:r>
+    </w:p>
+    <w:p>
+      <w:pPr>
+        <w:rPr>
+          <w:lang w:val="en-US"/>
+        </w:rPr>
+      </w:pPr>
+      <w:r>
+        <w:rPr>
+          <w:noProof/>
+          <w:lang w:val="en-US"/>
+        </w:rPr>
+        <w:drawing>
+          <wp:inline distT="0" distB="0" distL="0" distR="0" wp14:anchorId="6BF4085C" wp14:editId="5B70BD7A">
+            <wp:extent cx="5706271" cy="4191585"/>
+            <wp:effectExtent l="0" t="0" r="8890" b="0"/>
+            <wp:docPr id="5" name="Picture 5" descr="Chart, scatter chart&#10;&#10;Description automatically generated"/>
+            <wp:cNvGraphicFramePr>
+              <a:graphicFrameLocks xmlns:a="http://schemas.openxmlformats.org/drawingml/2006/main" noChangeAspect="1"/>
+            </wp:cNvGraphicFramePr>
+            <a:graphic xmlns:a="http://schemas.openxmlformats.org/drawingml/2006/main">
+              <a:graphicData uri="http://schemas.openxmlformats.org/drawingml/2006/picture">
+                <pic:pic xmlns:pic="http://schemas.openxmlformats.org/drawingml/2006/picture">
+                  <pic:nvPicPr>
+                    <pic:cNvPr id="5" name="Picture 5" descr="Chart, scatter chart&#10;&#10;Description automatically generated"/>
+                    <pic:cNvPicPr/>
+                  </pic:nvPicPr>
+                  <pic:blipFill>
+                    <a:blip r:embed="rId9">
+                      <a:extLst>
+                        <a:ext uri="{28A0092B-C50C-407E-A947-70E740481C1C}">
+                          <a14:useLocalDpi xmlns:a14="http://schemas.microsoft.com/office/drawing/2010/main" val="0"/>
+                        </a:ext>
+                      </a:extLst>
+                    </a:blip>
+                    <a:stretch>
+                      <a:fillRect/>
+                    </a:stretch>
+                  </pic:blipFill>
+                  <pic:spPr>
+                    <a:xfrm>
+                      <a:off x="0" y="0"/>
+                      <a:ext cx="5706271" cy="4191585"/>
+                    </a:xfrm>
+                    <a:prstGeom prst="rect">
+                      <a:avLst/>
+                    </a:prstGeom>
+                  </pic:spPr>
+                </pic:pic>
+              </a:graphicData>
+            </a:graphic>
+          </wp:inline>
+        </w:drawing>
+      </w:r>
+    </w:p>
+    <w:p>
+      <w:pPr>
+        <w:pStyle w:val="ListParagraph"/>
+        <w:numPr>
+          <w:ilvl w:val="0"/>
+          <w:numId w:val="7"/>
+        </w:numPr>
+        <w:rPr>
+          <w:lang w:val="en-US"/>
+        </w:rPr>
+      </w:pPr>
+      <w:r>
+        <w:rPr>
+          <w:lang w:val="en-US"/>
+        </w:rPr>
+        <w:t>This is generated from:</w:t>
+      </w:r>
+    </w:p>
+    <w:p>
+      <w:pPr>
+        <w:pStyle w:val="ListParagraph"/>
+        <w:ind w:left="1440"/>
+        <w:rPr>
+          <w:lang w:val="en-US"/>
+        </w:rPr>
+      </w:pPr>
+      <w:r>
+        <w:rPr>
+          <w:lang w:val="en-US"/>
+        </w:rPr>
+        <w:t>qqplot(rand(MyExp(30), 200), rand(Exponential(30), 200), qqline = :fit, title = "Compare")</w:t>
+      </w:r>
+    </w:p>
+    <w:p>
+      <w:pPr>
+        <w:rPr>
+          <w:lang w:val="en-US"/>
+        </w:rPr>
+      </w:pPr>
+      <w:r>
+        <w:rPr>
+          <w:lang w:val="en-US"/>
+        </w:rPr>
+        <w:t>The graphs: “MyExp”, and “Exponential” look quite similar, and the “Compare” graph follows the regression line which suggests that MyExp and Exponential produce similar random values</w:t>
+      </w:r>
+    </w:p>
+    <w:p>
+      <w:pPr>
+        <w:rPr>
+          <w:lang w:val="en-US"/>
+        </w:rPr>
+      </w:pPr>
+    </w:p>
+    <w:p>
+      <w:pPr>
+        <w:pStyle w:val="ListParagraph"/>
+        <w:numPr>
+          <w:ilvl w:val="0"/>
+          <w:numId w:val="5"/>
+        </w:numPr>
+        <w:rPr>
+          <w:lang w:val="en-US"/>
+        </w:rPr>
+      </w:pPr>
+      <w:r>
+        <w:rPr>
+          <w:lang w:val="en-US"/>
+        </w:rPr>
+        <w:t xml:space="preserve">Using benchmarking tools I found that MyExp took 4.414 </w:t>
+      </w:r>
+      <w:r>
+        <w:rPr>
+          <w:lang w:val="en-US"/>
+        </w:rPr>
+        <w:t>μs</w:t>
+      </w:r>
+      <w:r>
+        <w:rPr>
+          <w:lang w:val="en-US"/>
+        </w:rPr>
+        <w:t xml:space="preserve"> to generate 200 values, while it took Exponential </w:t>
+      </w:r>
+      <w:r>
+        <w:rPr>
+          <w:lang w:val="en-US"/>
+        </w:rPr>
+        <w:t>788.350 ns</w:t>
+      </w:r>
+      <w:r>
+        <w:rPr>
+          <w:lang w:val="en-US"/>
+        </w:rPr>
+        <w:t xml:space="preserve"> (0.788350 </w:t>
+      </w:r>
+      <w:r>
+        <w:rPr>
+          <w:lang w:val="en-US"/>
+        </w:rPr>
+        <w:t>μs</w:t>
+      </w:r>
+      <w:r>
+        <w:rPr>
+          <w:lang w:val="en-US"/>
+        </w:rPr>
+        <w:t>)</w:t>
+      </w:r>
+      <w:r>
+        <w:rPr>
+          <w:lang w:val="en-US"/>
+        </w:rPr>
+        <w:t xml:space="preserve"> to do the same</w:t>
+      </w:r>
+      <w:r>
+        <w:rPr>
+          <w:lang w:val="en-US"/>
+        </w:rPr>
+        <w:t>.</w:t>
+      </w:r>
+    </w:p>
+    <w:p>
+      <w:pPr>
+        <w:pStyle w:val="ListParagraph"/>
+        <w:ind w:left="1080"/>
+        <w:rPr>
+          <w:lang w:val="en-US"/>
+        </w:rPr>
+      </w:pPr>
+      <w:r>
+        <w:rPr>
+          <w:lang w:val="en-US"/>
+        </w:rPr>
+        <w:t>MyExp also took 5 allocations while Exponential only took 1.</w:t>
+      </w:r>
     </w:p>
     <w:sectPr>
       <w:pgSz w:w="12240" w:h="15840"/>
@@ -975,6 +3241,119 @@
     </w:lvl>
   </w:abstractNum>
   <w:abstractNum w:abstractNumId="1" w15:restartNumberingAfterBreak="0">
+    <w:nsid w:val="1AE62F48"/>
+    <w:multiLevelType w:val="hybridMultilevel"/>
+    <w:tmpl w:val="FACAD252"/>
+    <w:lvl w:ilvl="0" w:tplc="A6E2B1E4">
+      <w:start w:val="8"/>
+      <w:numFmt w:val="bullet"/>
+      <w:lvlText w:val="-"/>
+      <w:lvlJc w:val="left"/>
+      <w:pPr>
+        <w:ind w:left="1440" w:hanging="360"/>
+      </w:pPr>
+      <w:rPr>
+        <w:rFonts w:ascii="Calibri" w:eastAsiaTheme="minorHAnsi" w:hAnsi="Calibri" w:cs="Calibri" w:hint="default"/>
+      </w:rPr>
+    </w:lvl>
+    <w:lvl w:ilvl="1" w:tplc="10090003" w:tentative="1">
+      <w:start w:val="1"/>
+      <w:numFmt w:val="bullet"/>
+      <w:lvlText w:val="o"/>
+      <w:lvlJc w:val="left"/>
+      <w:pPr>
+        <w:ind w:left="2160" w:hanging="360"/>
+      </w:pPr>
+      <w:rPr>
+        <w:rFonts w:ascii="Courier New" w:hAnsi="Courier New" w:cs="Courier New" w:hint="default"/>
+      </w:rPr>
+    </w:lvl>
+    <w:lvl w:ilvl="2" w:tplc="10090005" w:tentative="1">
+      <w:start w:val="1"/>
+      <w:numFmt w:val="bullet"/>
+      <w:lvlText w:val=""/>
+      <w:lvlJc w:val="left"/>
+      <w:pPr>
+        <w:ind w:left="2880" w:hanging="360"/>
+      </w:pPr>
+      <w:rPr>
+        <w:rFonts w:ascii="Wingdings" w:hAnsi="Wingdings" w:hint="default"/>
+      </w:rPr>
+    </w:lvl>
+    <w:lvl w:ilvl="3" w:tplc="10090001" w:tentative="1">
+      <w:start w:val="1"/>
+      <w:numFmt w:val="bullet"/>
+      <w:lvlText w:val=""/>
+      <w:lvlJc w:val="left"/>
+      <w:pPr>
+        <w:ind w:left="3600" w:hanging="360"/>
+      </w:pPr>
+      <w:rPr>
+        <w:rFonts w:ascii="Symbol" w:hAnsi="Symbol" w:hint="default"/>
+      </w:rPr>
+    </w:lvl>
+    <w:lvl w:ilvl="4" w:tplc="10090003" w:tentative="1">
+      <w:start w:val="1"/>
+      <w:numFmt w:val="bullet"/>
+      <w:lvlText w:val="o"/>
+      <w:lvlJc w:val="left"/>
+      <w:pPr>
+        <w:ind w:left="4320" w:hanging="360"/>
+      </w:pPr>
+      <w:rPr>
+        <w:rFonts w:ascii="Courier New" w:hAnsi="Courier New" w:cs="Courier New" w:hint="default"/>
+      </w:rPr>
+    </w:lvl>
+    <w:lvl w:ilvl="5" w:tplc="10090005" w:tentative="1">
+      <w:start w:val="1"/>
+      <w:numFmt w:val="bullet"/>
+      <w:lvlText w:val=""/>
+      <w:lvlJc w:val="left"/>
+      <w:pPr>
+        <w:ind w:left="5040" w:hanging="360"/>
+      </w:pPr>
+      <w:rPr>
+        <w:rFonts w:ascii="Wingdings" w:hAnsi="Wingdings" w:hint="default"/>
+      </w:rPr>
+    </w:lvl>
+    <w:lvl w:ilvl="6" w:tplc="10090001" w:tentative="1">
+      <w:start w:val="1"/>
+      <w:numFmt w:val="bullet"/>
+      <w:lvlText w:val=""/>
+      <w:lvlJc w:val="left"/>
+      <w:pPr>
+        <w:ind w:left="5760" w:hanging="360"/>
+      </w:pPr>
+      <w:rPr>
+        <w:rFonts w:ascii="Symbol" w:hAnsi="Symbol" w:hint="default"/>
+      </w:rPr>
+    </w:lvl>
+    <w:lvl w:ilvl="7" w:tplc="10090003" w:tentative="1">
+      <w:start w:val="1"/>
+      <w:numFmt w:val="bullet"/>
+      <w:lvlText w:val="o"/>
+      <w:lvlJc w:val="left"/>
+      <w:pPr>
+        <w:ind w:left="6480" w:hanging="360"/>
+      </w:pPr>
+      <w:rPr>
+        <w:rFonts w:ascii="Courier New" w:hAnsi="Courier New" w:cs="Courier New" w:hint="default"/>
+      </w:rPr>
+    </w:lvl>
+    <w:lvl w:ilvl="8" w:tplc="10090005" w:tentative="1">
+      <w:start w:val="1"/>
+      <w:numFmt w:val="bullet"/>
+      <w:lvlText w:val=""/>
+      <w:lvlJc w:val="left"/>
+      <w:pPr>
+        <w:ind w:left="7200" w:hanging="360"/>
+      </w:pPr>
+      <w:rPr>
+        <w:rFonts w:ascii="Wingdings" w:hAnsi="Wingdings" w:hint="default"/>
+      </w:rPr>
+    </w:lvl>
+  </w:abstractNum>
+  <w:abstractNum w:abstractNumId="2" w15:restartNumberingAfterBreak="0">
     <w:nsid w:val="29294A78"/>
     <w:multiLevelType w:val="hybridMultilevel"/>
     <w:tmpl w:val="FBF0ABEE"/>
@@ -1063,7 +3442,96 @@
       </w:pPr>
     </w:lvl>
   </w:abstractNum>
-  <w:abstractNum w:abstractNumId="2" w15:restartNumberingAfterBreak="0">
+  <w:abstractNum w:abstractNumId="3" w15:restartNumberingAfterBreak="0">
+    <w:nsid w:val="462667EB"/>
+    <w:multiLevelType w:val="hybridMultilevel"/>
+    <w:tmpl w:val="AF1C441C"/>
+    <w:lvl w:ilvl="0" w:tplc="BFC69452">
+      <w:start w:val="1"/>
+      <w:numFmt w:val="lowerLetter"/>
+      <w:lvlText w:val="%1)"/>
+      <w:lvlJc w:val="left"/>
+      <w:pPr>
+        <w:ind w:left="1080" w:hanging="360"/>
+      </w:pPr>
+      <w:rPr>
+        <w:rFonts w:hint="default"/>
+      </w:rPr>
+    </w:lvl>
+    <w:lvl w:ilvl="1" w:tplc="10090019" w:tentative="1">
+      <w:start w:val="1"/>
+      <w:numFmt w:val="lowerLetter"/>
+      <w:lvlText w:val="%2."/>
+      <w:lvlJc w:val="left"/>
+      <w:pPr>
+        <w:ind w:left="1800" w:hanging="360"/>
+      </w:pPr>
+    </w:lvl>
+    <w:lvl w:ilvl="2" w:tplc="1009001B" w:tentative="1">
+      <w:start w:val="1"/>
+      <w:numFmt w:val="lowerRoman"/>
+      <w:lvlText w:val="%3."/>
+      <w:lvlJc w:val="right"/>
+      <w:pPr>
+        <w:ind w:left="2520" w:hanging="180"/>
+      </w:pPr>
+    </w:lvl>
+    <w:lvl w:ilvl="3" w:tplc="1009000F" w:tentative="1">
+      <w:start w:val="1"/>
+      <w:numFmt w:val="decimal"/>
+      <w:lvlText w:val="%4."/>
+      <w:lvlJc w:val="left"/>
+      <w:pPr>
+        <w:ind w:left="3240" w:hanging="360"/>
+      </w:pPr>
+    </w:lvl>
+    <w:lvl w:ilvl="4" w:tplc="10090019" w:tentative="1">
+      <w:start w:val="1"/>
+      <w:numFmt w:val="lowerLetter"/>
+      <w:lvlText w:val="%5."/>
+      <w:lvlJc w:val="left"/>
+      <w:pPr>
+        <w:ind w:left="3960" w:hanging="360"/>
+      </w:pPr>
+    </w:lvl>
+    <w:lvl w:ilvl="5" w:tplc="1009001B" w:tentative="1">
+      <w:start w:val="1"/>
+      <w:numFmt w:val="lowerRoman"/>
+      <w:lvlText w:val="%6."/>
+      <w:lvlJc w:val="right"/>
+      <w:pPr>
+        <w:ind w:left="4680" w:hanging="180"/>
+      </w:pPr>
+    </w:lvl>
+    <w:lvl w:ilvl="6" w:tplc="1009000F" w:tentative="1">
+      <w:start w:val="1"/>
+      <w:numFmt w:val="decimal"/>
+      <w:lvlText w:val="%7."/>
+      <w:lvlJc w:val="left"/>
+      <w:pPr>
+        <w:ind w:left="5400" w:hanging="360"/>
+      </w:pPr>
+    </w:lvl>
+    <w:lvl w:ilvl="7" w:tplc="10090019" w:tentative="1">
+      <w:start w:val="1"/>
+      <w:numFmt w:val="lowerLetter"/>
+      <w:lvlText w:val="%8."/>
+      <w:lvlJc w:val="left"/>
+      <w:pPr>
+        <w:ind w:left="6120" w:hanging="360"/>
+      </w:pPr>
+    </w:lvl>
+    <w:lvl w:ilvl="8" w:tplc="1009001B" w:tentative="1">
+      <w:start w:val="1"/>
+      <w:numFmt w:val="lowerRoman"/>
+      <w:lvlText w:val="%9."/>
+      <w:lvlJc w:val="right"/>
+      <w:pPr>
+        <w:ind w:left="6840" w:hanging="180"/>
+      </w:pPr>
+    </w:lvl>
+  </w:abstractNum>
+  <w:abstractNum w:abstractNumId="4" w15:restartNumberingAfterBreak="0">
     <w:nsid w:val="47B82D09"/>
     <w:multiLevelType w:val="hybridMultilevel"/>
     <w:tmpl w:val="390047F0"/>
@@ -1152,7 +3620,7 @@
       </w:pPr>
     </w:lvl>
   </w:abstractNum>
-  <w:abstractNum w:abstractNumId="3" w15:restartNumberingAfterBreak="0">
+  <w:abstractNum w:abstractNumId="5" w15:restartNumberingAfterBreak="0">
     <w:nsid w:val="4A2F26E1"/>
     <w:multiLevelType w:val="hybridMultilevel"/>
     <w:tmpl w:val="60BC9F7A"/>
@@ -1241,17 +3709,139 @@
       </w:pPr>
     </w:lvl>
   </w:abstractNum>
+  <w:abstractNum w:abstractNumId="6" w15:restartNumberingAfterBreak="0">
+    <w:nsid w:val="5DDB5AAC"/>
+    <w:multiLevelType w:val="hybridMultilevel"/>
+    <w:tmpl w:val="02469A9E"/>
+    <w:lvl w:ilvl="0" w:tplc="84DA3C9E">
+      <w:start w:val="8"/>
+      <w:numFmt w:val="bullet"/>
+      <w:lvlText w:val="-"/>
+      <w:lvlJc w:val="left"/>
+      <w:pPr>
+        <w:ind w:left="1440" w:hanging="360"/>
+      </w:pPr>
+      <w:rPr>
+        <w:rFonts w:ascii="Calibri" w:eastAsiaTheme="minorHAnsi" w:hAnsi="Calibri" w:cs="Calibri" w:hint="default"/>
+      </w:rPr>
+    </w:lvl>
+    <w:lvl w:ilvl="1" w:tplc="10090003" w:tentative="1">
+      <w:start w:val="1"/>
+      <w:numFmt w:val="bullet"/>
+      <w:lvlText w:val="o"/>
+      <w:lvlJc w:val="left"/>
+      <w:pPr>
+        <w:ind w:left="2160" w:hanging="360"/>
+      </w:pPr>
+      <w:rPr>
+        <w:rFonts w:ascii="Courier New" w:hAnsi="Courier New" w:cs="Courier New" w:hint="default"/>
+      </w:rPr>
+    </w:lvl>
+    <w:lvl w:ilvl="2" w:tplc="10090005" w:tentative="1">
+      <w:start w:val="1"/>
+      <w:numFmt w:val="bullet"/>
+      <w:lvlText w:val=""/>
+      <w:lvlJc w:val="left"/>
+      <w:pPr>
+        <w:ind w:left="2880" w:hanging="360"/>
+      </w:pPr>
+      <w:rPr>
+        <w:rFonts w:ascii="Wingdings" w:hAnsi="Wingdings" w:hint="default"/>
+      </w:rPr>
+    </w:lvl>
+    <w:lvl w:ilvl="3" w:tplc="10090001" w:tentative="1">
+      <w:start w:val="1"/>
+      <w:numFmt w:val="bullet"/>
+      <w:lvlText w:val=""/>
+      <w:lvlJc w:val="left"/>
+      <w:pPr>
+        <w:ind w:left="3600" w:hanging="360"/>
+      </w:pPr>
+      <w:rPr>
+        <w:rFonts w:ascii="Symbol" w:hAnsi="Symbol" w:hint="default"/>
+      </w:rPr>
+    </w:lvl>
+    <w:lvl w:ilvl="4" w:tplc="10090003" w:tentative="1">
+      <w:start w:val="1"/>
+      <w:numFmt w:val="bullet"/>
+      <w:lvlText w:val="o"/>
+      <w:lvlJc w:val="left"/>
+      <w:pPr>
+        <w:ind w:left="4320" w:hanging="360"/>
+      </w:pPr>
+      <w:rPr>
+        <w:rFonts w:ascii="Courier New" w:hAnsi="Courier New" w:cs="Courier New" w:hint="default"/>
+      </w:rPr>
+    </w:lvl>
+    <w:lvl w:ilvl="5" w:tplc="10090005" w:tentative="1">
+      <w:start w:val="1"/>
+      <w:numFmt w:val="bullet"/>
+      <w:lvlText w:val=""/>
+      <w:lvlJc w:val="left"/>
+      <w:pPr>
+        <w:ind w:left="5040" w:hanging="360"/>
+      </w:pPr>
+      <w:rPr>
+        <w:rFonts w:ascii="Wingdings" w:hAnsi="Wingdings" w:hint="default"/>
+      </w:rPr>
+    </w:lvl>
+    <w:lvl w:ilvl="6" w:tplc="10090001" w:tentative="1">
+      <w:start w:val="1"/>
+      <w:numFmt w:val="bullet"/>
+      <w:lvlText w:val=""/>
+      <w:lvlJc w:val="left"/>
+      <w:pPr>
+        <w:ind w:left="5760" w:hanging="360"/>
+      </w:pPr>
+      <w:rPr>
+        <w:rFonts w:ascii="Symbol" w:hAnsi="Symbol" w:hint="default"/>
+      </w:rPr>
+    </w:lvl>
+    <w:lvl w:ilvl="7" w:tplc="10090003" w:tentative="1">
+      <w:start w:val="1"/>
+      <w:numFmt w:val="bullet"/>
+      <w:lvlText w:val="o"/>
+      <w:lvlJc w:val="left"/>
+      <w:pPr>
+        <w:ind w:left="6480" w:hanging="360"/>
+      </w:pPr>
+      <w:rPr>
+        <w:rFonts w:ascii="Courier New" w:hAnsi="Courier New" w:cs="Courier New" w:hint="default"/>
+      </w:rPr>
+    </w:lvl>
+    <w:lvl w:ilvl="8" w:tplc="10090005" w:tentative="1">
+      <w:start w:val="1"/>
+      <w:numFmt w:val="bullet"/>
+      <w:lvlText w:val=""/>
+      <w:lvlJc w:val="left"/>
+      <w:pPr>
+        <w:ind w:left="7200" w:hanging="360"/>
+      </w:pPr>
+      <w:rPr>
+        <w:rFonts w:ascii="Wingdings" w:hAnsi="Wingdings" w:hint="default"/>
+      </w:rPr>
+    </w:lvl>
+  </w:abstractNum>
   <w:num w:numId="1" w16cid:durableId="1073043161">
-    <w:abstractNumId w:val="2"/>
+    <w:abstractNumId w:val="4"/>
   </w:num>
   <w:num w:numId="2" w16cid:durableId="1261793056">
-    <w:abstractNumId w:val="1"/>
+    <w:abstractNumId w:val="2"/>
   </w:num>
   <w:num w:numId="3" w16cid:durableId="596443479">
     <w:abstractNumId w:val="0"/>
   </w:num>
   <w:num w:numId="4" w16cid:durableId="964391801">
+    <w:abstractNumId w:val="5"/>
+  </w:num>
+  <w:num w:numId="5" w16cid:durableId="86775454">
     <w:abstractNumId w:val="3"/>
+  </w:num>
+  <w:num w:numId="6" w16cid:durableId="610162421">
+    <w:abstractNumId w:val="6"/>
+  </w:num>
+  <w:num w:numId="7" w16cid:durableId="372926042">
+    <w:abstractNumId w:val="1"/>
   </w:num>
 </w:numbering>
 </file>

</xml_diff>